<commit_message>
added code block for word doc.
</commit_message>
<xml_diff>
--- a/essay/main.docx
+++ b/essay/main.docx
@@ -751,135 +751,198 @@
     </w:p>
     <w:p>
       <w:pPr>
-        <w:pStyle w:val="BodyText"/>
-      </w:pPr>
-      <w:r>
+        <w:pStyle w:val="SourceCode"/>
+      </w:pPr>
+      <w:r>
+        <w:rPr>
+          <w:rStyle w:val="VerbatimChar"/>
+        </w:rPr>
         <w:t xml:space="preserve">TOP VALUES:</w:t>
       </w:r>
       <w:r>
-        <w:t xml:space="preserve"> </w:t>
-      </w:r>
-      <w:r>
+        <w:br w:type="textWrapping"/>
+      </w:r>
+      <w:r>
+        <w:rPr>
+          <w:rStyle w:val="VerbatimChar"/>
+        </w:rPr>
         <w:t xml:space="preserve">law 37.85900298929792</w:t>
       </w:r>
       <w:r>
-        <w:t xml:space="preserve"> </w:t>
-      </w:r>
-      <w:r>
+        <w:br w:type="textWrapping"/>
+      </w:r>
+      <w:r>
+        <w:rPr>
+          <w:rStyle w:val="VerbatimChar"/>
+        </w:rPr>
         <w:t xml:space="preserve">business 32.87730435677244</w:t>
       </w:r>
       <w:r>
-        <w:t xml:space="preserve"> </w:t>
-      </w:r>
-      <w:r>
+        <w:br w:type="textWrapping"/>
+      </w:r>
+      <w:r>
+        <w:rPr>
+          <w:rStyle w:val="VerbatimChar"/>
+        </w:rPr>
         <w:t xml:space="preserve">enforcement 27.661956717563825</w:t>
       </w:r>
       <w:r>
-        <w:t xml:space="preserve"> </w:t>
-      </w:r>
-      <w:r>
+        <w:br w:type="textWrapping"/>
+      </w:r>
+      <w:r>
+        <w:rPr>
+          <w:rStyle w:val="VerbatimChar"/>
+        </w:rPr>
         <w:t xml:space="preserve">there 26.71258693822815</w:t>
       </w:r>
       <w:r>
-        <w:t xml:space="preserve"> </w:t>
-      </w:r>
-      <w:r>
+        <w:br w:type="textWrapping"/>
+      </w:r>
+      <w:r>
+        <w:rPr>
+          <w:rStyle w:val="VerbatimChar"/>
+        </w:rPr>
         <w:t xml:space="preserve">no 21.023840498701418</w:t>
       </w:r>
       <w:r>
-        <w:t xml:space="preserve"> </w:t>
-      </w:r>
-      <w:r>
+        <w:br w:type="textWrapping"/>
+      </w:r>
+      <w:r>
+        <w:rPr>
+          <w:rStyle w:val="VerbatimChar"/>
+        </w:rPr>
         <w:t xml:space="preserve">we 20.368952478920193</w:t>
       </w:r>
       <w:r>
-        <w:t xml:space="preserve"> </w:t>
-      </w:r>
-      <w:r>
+        <w:br w:type="textWrapping"/>
+      </w:r>
+      <w:r>
+        <w:rPr>
+          <w:rStyle w:val="VerbatimChar"/>
+        </w:rPr>
         <w:t xml:space="preserve">freedom 19.949151468604846</w:t>
       </w:r>
       <w:r>
-        <w:t xml:space="preserve"> </w:t>
-      </w:r>
-      <w:r>
+        <w:br w:type="textWrapping"/>
+      </w:r>
+      <w:r>
+        <w:rPr>
+          <w:rStyle w:val="VerbatimChar"/>
+        </w:rPr>
         <w:t xml:space="preserve">will 19.711108571025164</w:t>
       </w:r>
       <w:r>
-        <w:t xml:space="preserve"> </w:t>
-      </w:r>
-      <w:r>
+        <w:br w:type="textWrapping"/>
+      </w:r>
+      <w:r>
+        <w:rPr>
+          <w:rStyle w:val="VerbatimChar"/>
+        </w:rPr>
         <w:t xml:space="preserve">make 19.27829134912094</w:t>
       </w:r>
       <w:r>
-        <w:t xml:space="preserve"> </w:t>
-      </w:r>
-      <w:r>
+        <w:br w:type="textWrapping"/>
+      </w:r>
+      <w:r>
+        <w:rPr>
+          <w:rStyle w:val="VerbatimChar"/>
+        </w:rPr>
         <w:t xml:space="preserve">do 18.29887958039273</w:t>
       </w:r>
       <w:r>
-        <w:t xml:space="preserve"> </w:t>
-      </w:r>
-      <w:r>
+        <w:br w:type="textWrapping"/>
+      </w:r>
+      <w:r>
+        <w:rPr>
+          <w:rStyle w:val="VerbatimChar"/>
+        </w:rPr>
         <w:t xml:space="preserve">negro 17.7213002579283</w:t>
       </w:r>
       <w:r>
-        <w:t xml:space="preserve"> </w:t>
-      </w:r>
-      <w:r>
+        <w:br w:type="textWrapping"/>
+      </w:r>
+      <w:r>
+        <w:rPr>
+          <w:rStyle w:val="VerbatimChar"/>
+        </w:rPr>
         <w:t xml:space="preserve">amendment 17.662006465968325</w:t>
       </w:r>
       <w:r>
-        <w:t xml:space="preserve"> </w:t>
-      </w:r>
-      <w:r>
+        <w:br w:type="textWrapping"/>
+      </w:r>
+      <w:r>
+        <w:rPr>
+          <w:rStyle w:val="VerbatimChar"/>
+        </w:rPr>
         <w:t xml:space="preserve">accept 17.01798088257794</w:t>
       </w:r>
       <w:r>
-        <w:t xml:space="preserve"> </w:t>
-      </w:r>
-      <w:r>
+        <w:br w:type="textWrapping"/>
+      </w:r>
+      <w:r>
+        <w:rPr>
+          <w:rStyle w:val="VerbatimChar"/>
+        </w:rPr>
         <w:t xml:space="preserve">congress 16.84090924743422</w:t>
       </w:r>
       <w:r>
-        <w:t xml:space="preserve"> </w:t>
-      </w:r>
-      <w:r>
+        <w:br w:type="textWrapping"/>
+      </w:r>
+      <w:r>
+        <w:rPr>
+          <w:rStyle w:val="VerbatimChar"/>
+        </w:rPr>
         <w:t xml:space="preserve">america 16.585253111580684</w:t>
       </w:r>
       <w:r>
-        <w:t xml:space="preserve"> </w:t>
-      </w:r>
-      <w:r>
+        <w:br w:type="textWrapping"/>
+      </w:r>
+      <w:r>
+        <w:rPr>
+          <w:rStyle w:val="VerbatimChar"/>
+        </w:rPr>
         <w:t xml:space="preserve">method 14.88972168638792</w:t>
       </w:r>
       <w:r>
-        <w:t xml:space="preserve"> </w:t>
-      </w:r>
-      <w:r>
+        <w:br w:type="textWrapping"/>
+      </w:r>
+      <w:r>
+        <w:rPr>
+          <w:rStyle w:val="VerbatimChar"/>
+        </w:rPr>
         <w:t xml:space="preserve">islands 14.88972168638792</w:t>
       </w:r>
       <w:r>
-        <w:t xml:space="preserve"> </w:t>
-      </w:r>
-      <w:r>
+        <w:br w:type="textWrapping"/>
+      </w:r>
+      <w:r>
+        <w:rPr>
+          <w:rStyle w:val="VerbatimChar"/>
+        </w:rPr>
         <w:t xml:space="preserve">arbitration 14.88972168638792</w:t>
       </w:r>
       <w:r>
-        <w:t xml:space="preserve"> </w:t>
-      </w:r>
-      <w:r>
+        <w:br w:type="textWrapping"/>
+      </w:r>
+      <w:r>
+        <w:rPr>
+          <w:rStyle w:val="VerbatimChar"/>
+        </w:rPr>
         <w:t xml:space="preserve">south 14.304357332097728</w:t>
       </w:r>
       <w:r>
-        <w:t xml:space="preserve"> </w:t>
-      </w:r>
-      <w:r>
+        <w:br w:type="textWrapping"/>
+      </w:r>
+      <w:r>
+        <w:rPr>
+          <w:rStyle w:val="VerbatimChar"/>
+        </w:rPr>
         <w:t xml:space="preserve">prayer 13.7751544999991</w:t>
       </w:r>
     </w:p>
     <w:p>
       <w:pPr>
-        <w:pStyle w:val="BodyText"/>
+        <w:pStyle w:val="FirstParagraph"/>
       </w:pPr>
       <w:r>
         <w:t xml:space="preserve">Democratic presidents’ speeches featured these words disproportionately:</w:t>
@@ -887,135 +950,198 @@
     </w:p>
     <w:p>
       <w:pPr>
-        <w:pStyle w:val="BodyText"/>
-      </w:pPr>
-      <w:r>
+        <w:pStyle w:val="SourceCode"/>
+      </w:pPr>
+      <w:r>
+        <w:rPr>
+          <w:rStyle w:val="VerbatimChar"/>
+        </w:rPr>
         <w:t xml:space="preserve">BOTTOM VALUES:</w:t>
       </w:r>
       <w:r>
-        <w:t xml:space="preserve"> </w:t>
-      </w:r>
-      <w:r>
+        <w:br w:type="textWrapping"/>
+      </w:r>
+      <w:r>
+        <w:rPr>
+          <w:rStyle w:val="VerbatimChar"/>
+        </w:rPr>
         <w:t xml:space="preserve">which -25.587694865809624</w:t>
       </w:r>
       <w:r>
-        <w:t xml:space="preserve"> </w:t>
-      </w:r>
-      <w:r>
+        <w:br w:type="textWrapping"/>
+      </w:r>
+      <w:r>
+        <w:rPr>
+          <w:rStyle w:val="VerbatimChar"/>
+        </w:rPr>
         <w:t xml:space="preserve">been -24.768251604369084</w:t>
       </w:r>
       <w:r>
-        <w:t xml:space="preserve"> </w:t>
-      </w:r>
-      <w:r>
+        <w:br w:type="textWrapping"/>
+      </w:r>
+      <w:r>
+        <w:rPr>
+          <w:rStyle w:val="VerbatimChar"/>
+        </w:rPr>
         <w:t xml:space="preserve">powerful -24.257396715885317</w:t>
       </w:r>
       <w:r>
-        <w:t xml:space="preserve"> </w:t>
-      </w:r>
-      <w:r>
+        <w:br w:type="textWrapping"/>
+      </w:r>
+      <w:r>
+        <w:rPr>
+          <w:rStyle w:val="VerbatimChar"/>
+        </w:rPr>
         <w:t xml:space="preserve">powers -20.639945618320855</w:t>
       </w:r>
       <w:r>
-        <w:t xml:space="preserve"> </w:t>
-      </w:r>
-      <w:r>
+        <w:br w:type="textWrapping"/>
+      </w:r>
+      <w:r>
+        <w:rPr>
+          <w:rStyle w:val="VerbatimChar"/>
+        </w:rPr>
         <w:t xml:space="preserve">union -19.808186401517098</w:t>
       </w:r>
       <w:r>
-        <w:t xml:space="preserve"> </w:t>
-      </w:r>
-      <w:r>
+        <w:br w:type="textWrapping"/>
+      </w:r>
+      <w:r>
+        <w:rPr>
+          <w:rStyle w:val="VerbatimChar"/>
+        </w:rPr>
         <w:t xml:space="preserve">myself -19.68520084932692</w:t>
       </w:r>
       <w:r>
-        <w:t xml:space="preserve"> </w:t>
-      </w:r>
-      <w:r>
+        <w:br w:type="textWrapping"/>
+      </w:r>
+      <w:r>
+        <w:rPr>
+          <w:rStyle w:val="VerbatimChar"/>
+        </w:rPr>
         <w:t xml:space="preserve">me -19.212377774373138</w:t>
       </w:r>
       <w:r>
-        <w:t xml:space="preserve"> </w:t>
-      </w:r>
-      <w:r>
+        <w:br w:type="textWrapping"/>
+      </w:r>
+      <w:r>
+        <w:rPr>
+          <w:rStyle w:val="VerbatimChar"/>
+        </w:rPr>
         <w:t xml:space="preserve">foreign -18.94148581831667</w:t>
       </w:r>
       <w:r>
-        <w:t xml:space="preserve"> </w:t>
-      </w:r>
-      <w:r>
+        <w:br w:type="textWrapping"/>
+      </w:r>
+      <w:r>
+        <w:rPr>
+          <w:rStyle w:val="VerbatimChar"/>
+        </w:rPr>
         <w:t xml:space="preserve">my -18.87101149359202</w:t>
       </w:r>
       <w:r>
-        <w:t xml:space="preserve"> </w:t>
-      </w:r>
-      <w:r>
-        <w:t xml:space="preserve">-18.74433136968643</w:t>
-      </w:r>
-      <w:r>
-        <w:t xml:space="preserve"> </w:t>
-      </w:r>
-      <w:r>
+        <w:br w:type="textWrapping"/>
+      </w:r>
+      <w:r>
+        <w:rPr>
+          <w:rStyle w:val="VerbatimChar"/>
+        </w:rPr>
+        <w:t xml:space="preserve"> -18.74433136968643</w:t>
+      </w:r>
+      <w:r>
+        <w:br w:type="textWrapping"/>
+      </w:r>
+      <w:r>
+        <w:rPr>
+          <w:rStyle w:val="VerbatimChar"/>
+        </w:rPr>
         <w:t xml:space="preserve">on -18.413088656786343</w:t>
       </w:r>
       <w:r>
-        <w:t xml:space="preserve"> </w:t>
-      </w:r>
-      <w:r>
+        <w:br w:type="textWrapping"/>
+      </w:r>
+      <w:r>
+        <w:rPr>
+          <w:rStyle w:val="VerbatimChar"/>
+        </w:rPr>
         <w:t xml:space="preserve">opinion -16.987689023401476</w:t>
       </w:r>
       <w:r>
-        <w:t xml:space="preserve"> </w:t>
-      </w:r>
-      <w:r>
+        <w:br w:type="textWrapping"/>
+      </w:r>
+      <w:r>
+        <w:rPr>
+          <w:rStyle w:val="VerbatimChar"/>
+        </w:rPr>
         <w:t xml:space="preserve">happy -16.890688937556916</w:t>
       </w:r>
       <w:r>
-        <w:t xml:space="preserve"> </w:t>
-      </w:r>
-      <w:r>
+        <w:br w:type="textWrapping"/>
+      </w:r>
+      <w:r>
+        <w:rPr>
+          <w:rStyle w:val="VerbatimChar"/>
+        </w:rPr>
         <w:t xml:space="preserve">fellow-citizens -16.81270986608169</w:t>
       </w:r>
       <w:r>
-        <w:t xml:space="preserve"> </w:t>
-      </w:r>
-      <w:r>
+        <w:br w:type="textWrapping"/>
+      </w:r>
+      <w:r>
+        <w:rPr>
+          <w:rStyle w:val="VerbatimChar"/>
+        </w:rPr>
         <w:t xml:space="preserve">spirit -16.686359964373743</w:t>
       </w:r>
       <w:r>
-        <w:t xml:space="preserve"> </w:t>
-      </w:r>
-      <w:r>
+        <w:br w:type="textWrapping"/>
+      </w:r>
+      <w:r>
+        <w:rPr>
+          <w:rStyle w:val="VerbatimChar"/>
+        </w:rPr>
         <w:t xml:space="preserve">period -16.515374263165533</w:t>
       </w:r>
       <w:r>
-        <w:t xml:space="preserve"> </w:t>
-      </w:r>
-      <w:r>
+        <w:br w:type="textWrapping"/>
+      </w:r>
+      <w:r>
+        <w:rPr>
+          <w:rStyle w:val="VerbatimChar"/>
+        </w:rPr>
         <w:t xml:space="preserve">limits -16.276798224583224</w:t>
       </w:r>
       <w:r>
-        <w:t xml:space="preserve"> </w:t>
-      </w:r>
-      <w:r>
+        <w:br w:type="textWrapping"/>
+      </w:r>
+      <w:r>
+        <w:rPr>
+          <w:rStyle w:val="VerbatimChar"/>
+        </w:rPr>
         <w:t xml:space="preserve">measures -15.846495944172565</w:t>
       </w:r>
       <w:r>
-        <w:t xml:space="preserve"> </w:t>
-      </w:r>
-      <w:r>
-        <w:t xml:space="preserve">country’s -15.213400850163701</w:t>
-      </w:r>
-      <w:r>
-        <w:t xml:space="preserve"> </w:t>
-      </w:r>
-      <w:r>
+        <w:br w:type="textWrapping"/>
+      </w:r>
+      <w:r>
+        <w:rPr>
+          <w:rStyle w:val="VerbatimChar"/>
+        </w:rPr>
+        <w:t xml:space="preserve">country's -15.213400850163701</w:t>
+      </w:r>
+      <w:r>
+        <w:br w:type="textWrapping"/>
+      </w:r>
+      <w:r>
+        <w:rPr>
+          <w:rStyle w:val="VerbatimChar"/>
+        </w:rPr>
         <w:t xml:space="preserve">democracy -14.591557939972915</w:t>
       </w:r>
     </w:p>
     <w:p>
       <w:pPr>
-        <w:pStyle w:val="BodyText"/>
+        <w:pStyle w:val="FirstParagraph"/>
       </w:pPr>
       <w:r>
         <w:t xml:space="preserve">While there’s no real logic to these, one thing that does strike me as interesting is the use of the first person in the Democratic presidents’ speeches– me, myself, my. I wonder if that overrepresentation is a result of an idiosyncracy– FDR’s stylistic approach, for instance (becuase he’s definitely overrepresented in the sample). Or possibly Democratic presidents were more</w:t>
@@ -2117,7 +2243,7 @@
     </w:lvl>
   </w:abstractNum>
   <w:abstractNum w:abstractNumId="990">
-    <w:nsid w:val="3d6a6477"/>
+    <w:nsid w:val="987864fb"/>
     <w:multiLevelType w:val="multilevel"/>
     <w:lvl w:ilvl="0">
       <w:numFmt w:val="bullet"/>
@@ -2198,7 +2324,7 @@
     </w:lvl>
   </w:abstractNum>
   <w:abstractNum w:abstractNumId="991">
-    <w:nsid w:val="6f95b12a"/>
+    <w:nsid w:val="63badf94"/>
     <w:multiLevelType w:val="multilevel"/>
     <w:lvl w:ilvl="0">
       <w:numFmt w:val="bullet"/>

</xml_diff>